<commit_message>
Add media files and update presentations
Added AMPPS.zip, MongoDB media JSON and ZIP, and new presentation PDF. Updated and renamed presentation deck, added example Python script and data analysis text, and modified several Word documents. Removed extracted docx files and outdated presentation/script files.
</commit_message>
<xml_diff>
--- a/Restrospective/Project Retrospective.docx
+++ b/Restrospective/Project Retrospective.docx
@@ -18,7 +18,16 @@
           <w:sz w:val="24"/>
           <w:szCs w:val="24"/>
         </w:rPr>
-        <w:t>Papi’s Pictures Media Library – Project Retrospective</w:t>
+        <w:t xml:space="preserve">Picture Database </w:t>
+      </w:r>
+      <w:r>
+        <w:rPr>
+          <w:rFonts w:eastAsiaTheme="majorEastAsia" w:cstheme="majorBidi"/>
+          <w:color w:val="000000"/>
+          <w:sz w:val="24"/>
+          <w:szCs w:val="24"/>
+        </w:rPr>
+        <w:t>– Project Retrospective</w:t>
       </w:r>
     </w:p>
     <w:p>
@@ -56,27 +65,7 @@
           <w:sz w:val="24"/>
           <w:szCs w:val="24"/>
         </w:rPr>
-        <w:t xml:space="preserve">This project is built around my dad’s photography hobby. He primarily shoots landscape and nature scenes, along with some drone photos and videos around northern Michigan. Right </w:t>
-      </w:r>
-      <w:proofErr w:type="gramStart"/>
-      <w:r>
-        <w:rPr>
-          <w:rFonts w:eastAsiaTheme="majorEastAsia" w:cstheme="majorBidi"/>
-          <w:color w:val="000000"/>
-          <w:sz w:val="24"/>
-          <w:szCs w:val="24"/>
-        </w:rPr>
-        <w:t>now</w:t>
-      </w:r>
-      <w:proofErr w:type="gramEnd"/>
-      <w:r>
-        <w:rPr>
-          <w:rFonts w:eastAsiaTheme="majorEastAsia" w:cstheme="majorBidi"/>
-          <w:color w:val="000000"/>
-          <w:sz w:val="24"/>
-          <w:szCs w:val="24"/>
-        </w:rPr>
-        <w:t xml:space="preserve"> his workflow is simple but fragile: he imports photos into Lightroom, edits them, exports finished versions, and then everything ends up on a single external hard drive with an informal folder structure. There is no centralized system to track what exists, where it was taken, or what has already been edited or posted. If that hard drive failed, a huge amount of work would be at risk.</w:t>
+        <w:t>This project is built around my dad’s photography hobby. He primarily shoots landscape and nature scenes, along with some drone photos and videos around northern Michigan. Right now his workflow is simple but fragile: he imports photos into Lightroom, edits them, exports finished versions, and then everything ends up on a single external hard drive with an informal folder structure. There is no centralized system to track what exists, where it was taken, or what has already been edited or posted. If that hard drive failed, a huge amount of work would be at risk.</w:t>
       </w:r>
     </w:p>
     <w:p>
@@ -190,27 +179,7 @@
           <w:sz w:val="24"/>
           <w:szCs w:val="24"/>
         </w:rPr>
-        <w:t xml:space="preserve">In my head this was going to be both a solid academic database project and a practical tool my dad could use day to day. </w:t>
-      </w:r>
-      <w:proofErr w:type="gramStart"/>
-      <w:r>
-        <w:rPr>
-          <w:rFonts w:eastAsiaTheme="majorEastAsia" w:cstheme="majorBidi"/>
-          <w:color w:val="000000"/>
-          <w:sz w:val="24"/>
-          <w:szCs w:val="24"/>
-        </w:rPr>
-        <w:t>In reality, I</w:t>
-      </w:r>
-      <w:proofErr w:type="gramEnd"/>
-      <w:r>
-        <w:rPr>
-          <w:rFonts w:eastAsiaTheme="majorEastAsia" w:cstheme="majorBidi"/>
-          <w:color w:val="000000"/>
-          <w:sz w:val="24"/>
-          <w:szCs w:val="24"/>
-        </w:rPr>
-        <w:t xml:space="preserve"> achieved a lot on the database side, but the practical day-to-day usefulness is still very limited.</w:t>
+        <w:t>In my head this was going to be both a solid academic database project and a practical tool my dad could use day to day. In reality, I achieved a lot on the database side, but the practical day-to-day usefulness is still very limited.</w:t>
       </w:r>
     </w:p>
     <w:p>
@@ -325,27 +294,7 @@
           <w:sz w:val="24"/>
           <w:szCs w:val="24"/>
         </w:rPr>
-        <w:t xml:space="preserve">- media: one row per photo or video, with a primary key, a </w:t>
-      </w:r>
-      <w:proofErr w:type="spellStart"/>
-      <w:r>
-        <w:rPr>
-          <w:rFonts w:eastAsiaTheme="majorEastAsia" w:cstheme="majorBidi"/>
-          <w:color w:val="000000"/>
-          <w:sz w:val="24"/>
-          <w:szCs w:val="24"/>
-        </w:rPr>
-        <w:t>media_type</w:t>
-      </w:r>
-      <w:proofErr w:type="spellEnd"/>
-      <w:r>
-        <w:rPr>
-          <w:rFonts w:eastAsiaTheme="majorEastAsia" w:cstheme="majorBidi"/>
-          <w:color w:val="000000"/>
-          <w:sz w:val="24"/>
-          <w:szCs w:val="24"/>
-        </w:rPr>
-        <w:t xml:space="preserve"> flag (PHOTO or VIDEO), title, description, a display file path, a flag for whether it is a drone shot, and timestamps.</w:t>
+        <w:t>- media: one row per photo or video, with a primary key, a media_type flag (PHOTO or VIDEO), title, description, a display file path, a flag for whether it is a drone shot, and timestamps.</w:t>
       </w:r>
     </w:p>
     <w:p>
@@ -383,67 +332,7 @@
           <w:sz w:val="24"/>
           <w:szCs w:val="24"/>
         </w:rPr>
-        <w:t xml:space="preserve">- videos: </w:t>
-      </w:r>
-      <w:proofErr w:type="gramStart"/>
-      <w:r>
-        <w:rPr>
-          <w:rFonts w:eastAsiaTheme="majorEastAsia" w:cstheme="majorBidi"/>
-          <w:color w:val="000000"/>
-          <w:sz w:val="24"/>
-          <w:szCs w:val="24"/>
-        </w:rPr>
-        <w:t>similar to</w:t>
-      </w:r>
-      <w:proofErr w:type="gramEnd"/>
-      <w:r>
-        <w:rPr>
-          <w:rFonts w:eastAsiaTheme="majorEastAsia" w:cstheme="majorBidi"/>
-          <w:color w:val="000000"/>
-          <w:sz w:val="24"/>
-          <w:szCs w:val="24"/>
-        </w:rPr>
-        <w:t xml:space="preserve"> photos but with video-specific fields like </w:t>
-      </w:r>
-      <w:proofErr w:type="gramStart"/>
-      <w:r>
-        <w:rPr>
-          <w:rFonts w:eastAsiaTheme="majorEastAsia" w:cstheme="majorBidi"/>
-          <w:color w:val="000000"/>
-          <w:sz w:val="24"/>
-          <w:szCs w:val="24"/>
-        </w:rPr>
-        <w:t>duration, and</w:t>
-      </w:r>
-      <w:proofErr w:type="gramEnd"/>
-      <w:r>
-        <w:rPr>
-          <w:rFonts w:eastAsiaTheme="majorEastAsia" w:cstheme="majorBidi"/>
-          <w:color w:val="000000"/>
-          <w:sz w:val="24"/>
-          <w:szCs w:val="24"/>
-        </w:rPr>
-        <w:t xml:space="preserve"> sharing the </w:t>
-      </w:r>
-      <w:proofErr w:type="gramStart"/>
-      <w:r>
-        <w:rPr>
-          <w:rFonts w:eastAsiaTheme="majorEastAsia" w:cstheme="majorBidi"/>
-          <w:color w:val="000000"/>
-          <w:sz w:val="24"/>
-          <w:szCs w:val="24"/>
-        </w:rPr>
-        <w:t>media primary</w:t>
-      </w:r>
-      <w:proofErr w:type="gramEnd"/>
-      <w:r>
-        <w:rPr>
-          <w:rFonts w:eastAsiaTheme="majorEastAsia" w:cstheme="majorBidi"/>
-          <w:color w:val="000000"/>
-          <w:sz w:val="24"/>
-          <w:szCs w:val="24"/>
-        </w:rPr>
-        <w:t xml:space="preserve"> key.</w:t>
+        <w:t>- videos: similar to photos but with video-specific fields like duration, and sharing the media primary key.</w:t>
       </w:r>
     </w:p>
     <w:p>
@@ -481,27 +370,7 @@
           <w:sz w:val="24"/>
           <w:szCs w:val="24"/>
         </w:rPr>
-        <w:t xml:space="preserve">- </w:t>
-      </w:r>
-      <w:proofErr w:type="spellStart"/>
-      <w:r>
-        <w:rPr>
-          <w:rFonts w:eastAsiaTheme="majorEastAsia" w:cstheme="majorBidi"/>
-          <w:color w:val="000000"/>
-          <w:sz w:val="24"/>
-          <w:szCs w:val="24"/>
-        </w:rPr>
-        <w:t>media_tags</w:t>
-      </w:r>
-      <w:proofErr w:type="spellEnd"/>
-      <w:r>
-        <w:rPr>
-          <w:rFonts w:eastAsiaTheme="majorEastAsia" w:cstheme="majorBidi"/>
-          <w:color w:val="000000"/>
-          <w:sz w:val="24"/>
-          <w:szCs w:val="24"/>
-        </w:rPr>
-        <w:t>: a bridge table linking media to tags.</w:t>
+        <w:t>- media_tags: a bridge table linking media to tags.</w:t>
       </w:r>
     </w:p>
     <w:p>
@@ -539,27 +408,7 @@
           <w:sz w:val="24"/>
           <w:szCs w:val="24"/>
         </w:rPr>
-        <w:t xml:space="preserve">- </w:t>
-      </w:r>
-      <w:proofErr w:type="spellStart"/>
-      <w:r>
-        <w:rPr>
-          <w:rFonts w:eastAsiaTheme="majorEastAsia" w:cstheme="majorBidi"/>
-          <w:color w:val="000000"/>
-          <w:sz w:val="24"/>
-          <w:szCs w:val="24"/>
-        </w:rPr>
-        <w:t>collection_items</w:t>
-      </w:r>
-      <w:proofErr w:type="spellEnd"/>
-      <w:r>
-        <w:rPr>
-          <w:rFonts w:eastAsiaTheme="majorEastAsia" w:cstheme="majorBidi"/>
-          <w:color w:val="000000"/>
-          <w:sz w:val="24"/>
-          <w:szCs w:val="24"/>
-        </w:rPr>
-        <w:t>: a bridge table linking media to collections, including a position field to preserve ordering.</w:t>
+        <w:t>- collection_items: a bridge table linking media to collections, including a position field to preserve ordering.</w:t>
       </w:r>
     </w:p>
     <w:p>
@@ -626,47 +475,7 @@
           <w:szCs w:val="24"/>
         </w:rPr>
         <w:lastRenderedPageBreak/>
-        <w:t xml:space="preserve">Media then participates in many-to-many relationships with tags and collections through the </w:t>
-      </w:r>
-      <w:proofErr w:type="spellStart"/>
-      <w:r>
-        <w:rPr>
-          <w:rFonts w:eastAsiaTheme="majorEastAsia" w:cstheme="majorBidi"/>
-          <w:color w:val="000000"/>
-          <w:sz w:val="24"/>
-          <w:szCs w:val="24"/>
-        </w:rPr>
-        <w:t>media_tags</w:t>
-      </w:r>
-      <w:proofErr w:type="spellEnd"/>
-      <w:r>
-        <w:rPr>
-          <w:rFonts w:eastAsiaTheme="majorEastAsia" w:cstheme="majorBidi"/>
-          <w:color w:val="000000"/>
-          <w:sz w:val="24"/>
-          <w:szCs w:val="24"/>
-        </w:rPr>
-        <w:t xml:space="preserve"> and </w:t>
-      </w:r>
-      <w:proofErr w:type="spellStart"/>
-      <w:r>
-        <w:rPr>
-          <w:rFonts w:eastAsiaTheme="majorEastAsia" w:cstheme="majorBidi"/>
-          <w:color w:val="000000"/>
-          <w:sz w:val="24"/>
-          <w:szCs w:val="24"/>
-        </w:rPr>
-        <w:t>collection_items</w:t>
-      </w:r>
-      <w:proofErr w:type="spellEnd"/>
-      <w:r>
-        <w:rPr>
-          <w:rFonts w:eastAsiaTheme="majorEastAsia" w:cstheme="majorBidi"/>
-          <w:color w:val="000000"/>
-          <w:sz w:val="24"/>
-          <w:szCs w:val="24"/>
-        </w:rPr>
-        <w:t xml:space="preserve"> bridge entities. In Chen notation, this is expressed with an “is-a” hierarchy for the media–photo–video relationship and separate relationship diamonds between media and tags, and between media and collections. In crow’s-foot notation, media sits in the middle with crow’s-feet toward the bridge tables, and again from the bridge tables to tags and collections.</w:t>
+        <w:t>Media then participates in many-to-many relationships with tags and collections through the media_tags and collection_items bridge entities. In Chen notation, this is expressed with an “is-a” hierarchy for the media–photo–video relationship and separate relationship diamonds between media and tags, and between media and collections. In crow’s-foot notation, media sits in the middle with crow’s-feet toward the bridge tables, and again from the bridge tables to tags and collections.</w:t>
       </w:r>
     </w:p>
     <w:p>
@@ -704,46 +513,44 @@
           <w:sz w:val="24"/>
           <w:szCs w:val="24"/>
         </w:rPr>
-        <w:t xml:space="preserve">One consideration was how to handle metadata that is frequently missing. In MySQL, adding a new technical attribute such as white balance or color profile requires altering the table and then updating all insert scripts, even for rows that do not have that data. In MongoDB, the same attribute can simply appear in documents that have it and </w:t>
-      </w:r>
-      <w:proofErr w:type="gramStart"/>
-      <w:r>
-        <w:rPr>
-          <w:rFonts w:eastAsiaTheme="majorEastAsia" w:cstheme="majorBidi"/>
-          <w:color w:val="000000"/>
-          <w:sz w:val="24"/>
-          <w:szCs w:val="24"/>
-        </w:rPr>
-        <w:t>be</w:t>
-      </w:r>
-      <w:proofErr w:type="gramEnd"/>
-      <w:r>
-        <w:rPr>
-          <w:rFonts w:eastAsiaTheme="majorEastAsia" w:cstheme="majorBidi"/>
-          <w:color w:val="000000"/>
-          <w:sz w:val="24"/>
-          <w:szCs w:val="24"/>
-        </w:rPr>
-        <w:t xml:space="preserve"> absent from those that do not, which is a more natural fit for real-world EXIF data. Another consideration was how to represent collections and tags; while I initially mirrored the relational design in MongoDB, a better long-term approach would embed lists of tag names and collection memberships directly inside each media document.</w:t>
-      </w:r>
-    </w:p>
-    <w:p>
-      <w:pPr>
-        <w:rPr>
-          <w:rFonts w:eastAsiaTheme="majorEastAsia" w:cstheme="majorBidi"/>
-          <w:color w:val="000000"/>
-          <w:sz w:val="24"/>
-          <w:szCs w:val="24"/>
-        </w:rPr>
-      </w:pPr>
-      <w:r>
-        <w:rPr>
-          <w:rFonts w:eastAsiaTheme="majorEastAsia" w:cstheme="majorBidi"/>
-          <w:color w:val="000000"/>
-          <w:sz w:val="24"/>
-          <w:szCs w:val="24"/>
-        </w:rPr>
-        <w:t>In short, MySQL gave me a strict, well-structured schema with clear constraints, while MongoDB offers more flexibility and is better suited for evolving metadata. My conversion ended up being more of a mechanical translation than a fully optimized MongoDB design, which is something I would revisit in the future.</w:t>
+        <w:t>One consideration was how to handle metadata that is frequently missing. In MySQL, adding a new technical attribute such as white balance or color profile requires altering the table and then updating all insert scripts, even for rows that do not have that data. In MongoDB, the same attribute can simply appear in documents that have it and be absent from those that do not, which is a more natural fit for real-world EXIF data. Another consideration was how to represent collections and tags; while I initially mirrored the relational design in MongoDB, a better long-term approach would embed lists of tag names and collection memberships directly inside each media document.</w:t>
+      </w:r>
+    </w:p>
+    <w:p>
+      <w:pPr>
+        <w:rPr>
+          <w:rFonts w:eastAsiaTheme="majorEastAsia" w:cstheme="majorBidi"/>
+          <w:color w:val="000000"/>
+          <w:sz w:val="24"/>
+          <w:szCs w:val="24"/>
+        </w:rPr>
+      </w:pPr>
+      <w:r>
+        <w:rPr>
+          <w:rFonts w:eastAsiaTheme="majorEastAsia" w:cstheme="majorBidi"/>
+          <w:color w:val="000000"/>
+          <w:sz w:val="24"/>
+          <w:szCs w:val="24"/>
+        </w:rPr>
+        <w:t xml:space="preserve">In short, MySQL gave me a strict, well-structured schema with clear constraints, while MongoDB offers more flexibility and is better suited for </w:t>
+      </w:r>
+      <w:r>
+        <w:rPr>
+          <w:rFonts w:eastAsiaTheme="majorEastAsia" w:cstheme="majorBidi"/>
+          <w:color w:val="000000"/>
+          <w:sz w:val="24"/>
+          <w:szCs w:val="24"/>
+        </w:rPr>
+        <w:t xml:space="preserve">changing </w:t>
+      </w:r>
+      <w:r>
+        <w:rPr>
+          <w:rFonts w:eastAsiaTheme="majorEastAsia" w:cstheme="majorBidi"/>
+          <w:color w:val="000000"/>
+          <w:sz w:val="24"/>
+          <w:szCs w:val="24"/>
+        </w:rPr>
+        <w:t>metadata. My conversion ended up being more of a mechanical translation than a fully optimized MongoDB design, which is something I would revisit in the future.</w:t>
       </w:r>
     </w:p>
     <w:p>
@@ -839,27 +646,7 @@
           <w:szCs w:val="24"/>
         </w:rPr>
         <w:lastRenderedPageBreak/>
-        <w:t xml:space="preserve">2. What are the </w:t>
-      </w:r>
-      <w:proofErr w:type="gramStart"/>
-      <w:r>
-        <w:rPr>
-          <w:rFonts w:eastAsiaTheme="majorEastAsia" w:cstheme="majorBidi"/>
-          <w:color w:val="000000"/>
-          <w:sz w:val="24"/>
-          <w:szCs w:val="24"/>
-        </w:rPr>
-        <w:t>most commonly used</w:t>
-      </w:r>
-      <w:proofErr w:type="gramEnd"/>
-      <w:r>
-        <w:rPr>
-          <w:rFonts w:eastAsiaTheme="majorEastAsia" w:cstheme="majorBidi"/>
-          <w:color w:val="000000"/>
-          <w:sz w:val="24"/>
-          <w:szCs w:val="24"/>
-        </w:rPr>
-        <w:t xml:space="preserve"> tags, and how many media items use each tag?</w:t>
+        <w:t>2. What are the most commonly used tags, and how many media items use each tag?</w:t>
       </w:r>
     </w:p>
     <w:p>
@@ -916,27 +703,7 @@
           <w:sz w:val="24"/>
           <w:szCs w:val="24"/>
         </w:rPr>
-        <w:t xml:space="preserve">5. How many photos were </w:t>
-      </w:r>
-      <w:proofErr w:type="gramStart"/>
-      <w:r>
-        <w:rPr>
-          <w:rFonts w:eastAsiaTheme="majorEastAsia" w:cstheme="majorBidi"/>
-          <w:color w:val="000000"/>
-          <w:sz w:val="24"/>
-          <w:szCs w:val="24"/>
-        </w:rPr>
-        <w:t>taken in</w:t>
-      </w:r>
-      <w:proofErr w:type="gramEnd"/>
-      <w:r>
-        <w:rPr>
-          <w:rFonts w:eastAsiaTheme="majorEastAsia" w:cstheme="majorBidi"/>
-          <w:color w:val="000000"/>
-          <w:sz w:val="24"/>
-          <w:szCs w:val="24"/>
-        </w:rPr>
-        <w:t xml:space="preserve"> each month of the year, and how does that differ between drone and non-drone shots?</w:t>
+        <w:t>5. How many photos were taken in each month of the year, and how does that differ between drone and non-drone shots?</w:t>
       </w:r>
     </w:p>
     <w:p>
@@ -1050,27 +817,7 @@
           <w:sz w:val="24"/>
           <w:szCs w:val="24"/>
         </w:rPr>
-        <w:t xml:space="preserve">These questions are backed by SQL queries in the MySQL version and can be translated into aggregation pipelines in MongoDB. They show that the schema is not just a static structure but can be used to </w:t>
-      </w:r>
-      <w:proofErr w:type="gramStart"/>
-      <w:r>
-        <w:rPr>
-          <w:rFonts w:eastAsiaTheme="majorEastAsia" w:cstheme="majorBidi"/>
-          <w:color w:val="000000"/>
-          <w:sz w:val="24"/>
-          <w:szCs w:val="24"/>
-        </w:rPr>
-        <w:t>actually learn</w:t>
-      </w:r>
-      <w:proofErr w:type="gramEnd"/>
-      <w:r>
-        <w:rPr>
-          <w:rFonts w:eastAsiaTheme="majorEastAsia" w:cstheme="majorBidi"/>
-          <w:color w:val="000000"/>
-          <w:sz w:val="24"/>
-          <w:szCs w:val="24"/>
-        </w:rPr>
-        <w:t xml:space="preserve"> something about the photo library.</w:t>
+        <w:t>These questions are backed by SQL queries in the MySQL version and can be translated into aggregation pipelines in MongoDB. They show that the schema is not just a static structure but can be used to actually learn something about the photo library.</w:t>
       </w:r>
     </w:p>
     <w:p>
@@ -1175,27 +922,7 @@
           <w:sz w:val="24"/>
           <w:szCs w:val="24"/>
         </w:rPr>
-        <w:t xml:space="preserve">In practice, I ran into a lot of issues at this layer. It was common for database records to exist but for the images not to display because the file paths in the database did not line up with where the files </w:t>
-      </w:r>
-      <w:proofErr w:type="gramStart"/>
-      <w:r>
-        <w:rPr>
-          <w:rFonts w:eastAsiaTheme="majorEastAsia" w:cstheme="majorBidi"/>
-          <w:color w:val="000000"/>
-          <w:sz w:val="24"/>
-          <w:szCs w:val="24"/>
-        </w:rPr>
-        <w:t>actually lived</w:t>
-      </w:r>
-      <w:proofErr w:type="gramEnd"/>
-      <w:r>
-        <w:rPr>
-          <w:rFonts w:eastAsiaTheme="majorEastAsia" w:cstheme="majorBidi"/>
-          <w:color w:val="000000"/>
-          <w:sz w:val="24"/>
-          <w:szCs w:val="24"/>
-        </w:rPr>
-        <w:t xml:space="preserve"> on disk. Videos were especially tricky, since they required the correct HTML tags, MIME types, and paths. There were also inconsistencies in how I sorted media (sometimes by upload date, sometimes by capture date), which made the gallery feel disjointed. The application layer technically connects to the database and works to a point, but it does not feel like a solid, finished application.</w:t>
+        <w:t>In practice, I ran into a lot of issues at this layer. It was common for database records to exist but for the images not to display because the file paths in the database did not line up with where the files actually lived on disk. Videos were especially tricky, since they required the correct HTML tags, MIME types, and paths. There were also inconsistencies in how I sorted media (sometimes by upload date, sometimes by capture date), which made the gallery feel disjointed. The application layer technically connects to the database and works to a point, but it does not feel like a solid, finished application.</w:t>
       </w:r>
     </w:p>
     <w:p>
@@ -1252,166 +979,26 @@
           <w:sz w:val="24"/>
           <w:szCs w:val="24"/>
         </w:rPr>
-        <w:t xml:space="preserve">The first step was dealing with Lightroom. I chose a subset of photos and videos my dad had already edited. For each media item, I needed at least two variants: an edited </w:t>
-      </w:r>
-      <w:proofErr w:type="gramStart"/>
-      <w:r>
-        <w:rPr>
-          <w:rFonts w:eastAsiaTheme="majorEastAsia" w:cstheme="majorBidi"/>
-          <w:color w:val="000000"/>
-          <w:sz w:val="24"/>
-          <w:szCs w:val="24"/>
-        </w:rPr>
-        <w:t>full-resolution</w:t>
-      </w:r>
-      <w:proofErr w:type="gramEnd"/>
-      <w:r>
-        <w:rPr>
-          <w:rFonts w:eastAsiaTheme="majorEastAsia" w:cstheme="majorBidi"/>
-          <w:color w:val="000000"/>
-          <w:sz w:val="24"/>
-          <w:szCs w:val="24"/>
-        </w:rPr>
-        <w:t xml:space="preserve">, </w:t>
-      </w:r>
-      <w:proofErr w:type="spellStart"/>
-      <w:r>
-        <w:rPr>
-          <w:rFonts w:eastAsiaTheme="majorEastAsia" w:cstheme="majorBidi"/>
-          <w:color w:val="000000"/>
-          <w:sz w:val="24"/>
-          <w:szCs w:val="24"/>
-        </w:rPr>
-        <w:t>logoless</w:t>
-      </w:r>
-      <w:proofErr w:type="spellEnd"/>
-      <w:r>
-        <w:rPr>
-          <w:rFonts w:eastAsiaTheme="majorEastAsia" w:cstheme="majorBidi"/>
-          <w:color w:val="000000"/>
-          <w:sz w:val="24"/>
-          <w:szCs w:val="24"/>
-        </w:rPr>
-        <w:t xml:space="preserve"> version for archival and future sale, and a resized, watermarked version for display in the gallery. I set up Lightroom exports to send </w:t>
-      </w:r>
-      <w:proofErr w:type="gramStart"/>
-      <w:r>
-        <w:rPr>
-          <w:rFonts w:eastAsiaTheme="majorEastAsia" w:cstheme="majorBidi"/>
-          <w:color w:val="000000"/>
-          <w:sz w:val="24"/>
-          <w:szCs w:val="24"/>
-        </w:rPr>
-        <w:t>full-resolution</w:t>
-      </w:r>
-      <w:proofErr w:type="gramEnd"/>
-      <w:r>
-        <w:rPr>
-          <w:rFonts w:eastAsiaTheme="majorEastAsia" w:cstheme="majorBidi"/>
-          <w:color w:val="000000"/>
-          <w:sz w:val="24"/>
-          <w:szCs w:val="24"/>
-        </w:rPr>
-        <w:t xml:space="preserve"> </w:t>
-      </w:r>
-      <w:proofErr w:type="spellStart"/>
-      <w:r>
-        <w:rPr>
-          <w:rFonts w:eastAsiaTheme="majorEastAsia" w:cstheme="majorBidi"/>
-          <w:color w:val="000000"/>
-          <w:sz w:val="24"/>
-          <w:szCs w:val="24"/>
-        </w:rPr>
-        <w:t>logoless</w:t>
-      </w:r>
-      <w:proofErr w:type="spellEnd"/>
-      <w:r>
-        <w:rPr>
-          <w:rFonts w:eastAsiaTheme="majorEastAsia" w:cstheme="majorBidi"/>
-          <w:color w:val="000000"/>
-          <w:sz w:val="24"/>
-          <w:szCs w:val="24"/>
-        </w:rPr>
-        <w:t xml:space="preserve"> photos into one folder and display copies into another. Every export required careful attention to naming conventions and folder locations, and small mistakes in this step later translated into broken file paths in the database.</w:t>
-      </w:r>
-    </w:p>
-    <w:p>
-      <w:pPr>
-        <w:rPr>
-          <w:rFonts w:eastAsiaTheme="majorEastAsia" w:cstheme="majorBidi"/>
-          <w:color w:val="000000"/>
-          <w:sz w:val="24"/>
-          <w:szCs w:val="24"/>
-        </w:rPr>
-      </w:pPr>
-      <w:r>
-        <w:rPr>
-          <w:rFonts w:eastAsiaTheme="majorEastAsia" w:cstheme="majorBidi"/>
-          <w:color w:val="000000"/>
-          <w:sz w:val="24"/>
-          <w:szCs w:val="24"/>
-        </w:rPr>
-        <w:t xml:space="preserve">Next came metadata extraction. Not </w:t>
-      </w:r>
-      <w:proofErr w:type="gramStart"/>
-      <w:r>
-        <w:rPr>
-          <w:rFonts w:eastAsiaTheme="majorEastAsia" w:cstheme="majorBidi"/>
-          <w:color w:val="000000"/>
-          <w:sz w:val="24"/>
-          <w:szCs w:val="24"/>
-        </w:rPr>
-        <w:t>all of</w:t>
-      </w:r>
-      <w:proofErr w:type="gramEnd"/>
-      <w:r>
-        <w:rPr>
-          <w:rFonts w:eastAsiaTheme="majorEastAsia" w:cstheme="majorBidi"/>
-          <w:color w:val="000000"/>
-          <w:sz w:val="24"/>
-          <w:szCs w:val="24"/>
-        </w:rPr>
-        <w:t xml:space="preserve"> the photos had meaningful EXIF metadata in Lightroom, because the import presets were not originally set up to capture everything. To work around this, I used a combination of </w:t>
-      </w:r>
-      <w:proofErr w:type="spellStart"/>
-      <w:r>
-        <w:rPr>
-          <w:rFonts w:eastAsiaTheme="majorEastAsia" w:cstheme="majorBidi"/>
-          <w:color w:val="000000"/>
-          <w:sz w:val="24"/>
-          <w:szCs w:val="24"/>
-        </w:rPr>
-        <w:t>ExifTool</w:t>
-      </w:r>
-      <w:proofErr w:type="spellEnd"/>
-      <w:r>
-        <w:rPr>
-          <w:rFonts w:eastAsiaTheme="majorEastAsia" w:cstheme="majorBidi"/>
-          <w:color w:val="000000"/>
-          <w:sz w:val="24"/>
-          <w:szCs w:val="24"/>
-        </w:rPr>
-        <w:t xml:space="preserve"> and PowerShell scripts to walk the folders and output metadata into CSV files. That process broke multiple times. For example, at one point the script tried to assign a </w:t>
-      </w:r>
-      <w:proofErr w:type="spellStart"/>
-      <w:r>
-        <w:rPr>
-          <w:rFonts w:eastAsiaTheme="majorEastAsia" w:cstheme="majorBidi"/>
-          <w:color w:val="000000"/>
-          <w:sz w:val="24"/>
-          <w:szCs w:val="24"/>
-        </w:rPr>
-        <w:t>PixelAspectRatio</w:t>
-      </w:r>
-      <w:proofErr w:type="spellEnd"/>
-      <w:r>
-        <w:rPr>
-          <w:rFonts w:eastAsiaTheme="majorEastAsia" w:cstheme="majorBidi"/>
-          <w:color w:val="000000"/>
-          <w:sz w:val="24"/>
-          <w:szCs w:val="24"/>
-        </w:rPr>
-        <w:t xml:space="preserve"> property to rows that didn’t have it, which caused exceptions. Fixing the script and re-running it took time, and even when it worked, many fields were still empty and required manual editing in the CSV.</w:t>
+        <w:t>The first step was dealing with Lightroom. I chose a subset of photos and videos my dad had already edited. For each media item, I needed at least two variants: an edited full-resolution, logoless version for archival and future sale, and a resized, watermarked version for display in the gallery. I set up Lightroom exports to send full-resolution logoless photos into one folder and display copies into another. Every export required careful attention to naming conventions and folder locations, and small mistakes in this step later translated into broken file paths in the database.</w:t>
+      </w:r>
+    </w:p>
+    <w:p>
+      <w:pPr>
+        <w:rPr>
+          <w:rFonts w:eastAsiaTheme="majorEastAsia" w:cstheme="majorBidi"/>
+          <w:color w:val="000000"/>
+          <w:sz w:val="24"/>
+          <w:szCs w:val="24"/>
+        </w:rPr>
+      </w:pPr>
+      <w:r>
+        <w:rPr>
+          <w:rFonts w:eastAsiaTheme="majorEastAsia" w:cstheme="majorBidi"/>
+          <w:color w:val="000000"/>
+          <w:sz w:val="24"/>
+          <w:szCs w:val="24"/>
+        </w:rPr>
+        <w:t>Next came metadata extraction. Not all of the photos had meaningful EXIF metadata in Lightroom, because the import presets were not originally set up to capture everything. To work around this, I used a combination of ExifTool and PowerShell scripts to walk the folders and output metadata into CSV files. That process broke multiple times. For example, at one point the script tried to assign a PixelAspectRatio property to rows that didn’t have it, which caused exceptions. Fixing the script and re-running it took time, and even when it worked, many fields were still empty and required manual editing in the CSV.</w:t>
       </w:r>
     </w:p>
     <w:p>
@@ -1450,86 +1037,26 @@
           <w:szCs w:val="24"/>
         </w:rPr>
         <w:lastRenderedPageBreak/>
-        <w:t xml:space="preserve">After the database was populated, I moved on to the PHP application. At this point I ran into repeated issues where the gallery would load titles and descriptions but not actually show images or videos. The root causes were usually incorrect relative paths, mismatches between what the database thought the paths were and where the files </w:t>
-      </w:r>
-      <w:proofErr w:type="gramStart"/>
-      <w:r>
-        <w:rPr>
-          <w:rFonts w:eastAsiaTheme="majorEastAsia" w:cstheme="majorBidi"/>
-          <w:color w:val="000000"/>
-          <w:sz w:val="24"/>
-          <w:szCs w:val="24"/>
-        </w:rPr>
-        <w:t>actually lived</w:t>
-      </w:r>
-      <w:proofErr w:type="gramEnd"/>
-      <w:r>
-        <w:rPr>
-          <w:rFonts w:eastAsiaTheme="majorEastAsia" w:cstheme="majorBidi"/>
-          <w:color w:val="000000"/>
-          <w:sz w:val="24"/>
-          <w:szCs w:val="24"/>
-        </w:rPr>
-        <w:t xml:space="preserve">, or small configuration details in AMPPS. Videos </w:t>
-      </w:r>
-      <w:proofErr w:type="gramStart"/>
-      <w:r>
-        <w:rPr>
-          <w:rFonts w:eastAsiaTheme="majorEastAsia" w:cstheme="majorBidi"/>
-          <w:color w:val="000000"/>
-          <w:sz w:val="24"/>
-          <w:szCs w:val="24"/>
-        </w:rPr>
-        <w:t>in particular were</w:t>
-      </w:r>
-      <w:proofErr w:type="gramEnd"/>
-      <w:r>
-        <w:rPr>
-          <w:rFonts w:eastAsiaTheme="majorEastAsia" w:cstheme="majorBidi"/>
-          <w:color w:val="000000"/>
-          <w:sz w:val="24"/>
-          <w:szCs w:val="24"/>
-        </w:rPr>
-        <w:t xml:space="preserve"> stubborn, and I had periods where none of them displayed correctly at all.</w:t>
-      </w:r>
-    </w:p>
-    <w:p>
-      <w:pPr>
-        <w:rPr>
-          <w:rFonts w:eastAsiaTheme="majorEastAsia" w:cstheme="majorBidi"/>
-          <w:color w:val="000000"/>
-          <w:sz w:val="24"/>
-          <w:szCs w:val="24"/>
-        </w:rPr>
-      </w:pPr>
-      <w:r>
-        <w:rPr>
-          <w:rFonts w:eastAsiaTheme="majorEastAsia" w:cstheme="majorBidi"/>
-          <w:color w:val="000000"/>
-          <w:sz w:val="24"/>
-          <w:szCs w:val="24"/>
-        </w:rPr>
-        <w:t xml:space="preserve">Another background problem throughout this process was file storage and version control. Large media files are not friendly to GitHub, so I had to be careful about what I </w:t>
-      </w:r>
-      <w:proofErr w:type="gramStart"/>
-      <w:r>
-        <w:rPr>
-          <w:rFonts w:eastAsiaTheme="majorEastAsia" w:cstheme="majorBidi"/>
-          <w:color w:val="000000"/>
-          <w:sz w:val="24"/>
-          <w:szCs w:val="24"/>
-        </w:rPr>
-        <w:t>actually committed</w:t>
-      </w:r>
-      <w:proofErr w:type="gramEnd"/>
-      <w:r>
-        <w:rPr>
-          <w:rFonts w:eastAsiaTheme="majorEastAsia" w:cstheme="majorBidi"/>
-          <w:color w:val="000000"/>
-          <w:sz w:val="24"/>
-          <w:szCs w:val="24"/>
-        </w:rPr>
-        <w:t>. This complicated development because I had to manage media folders outside of the main project in some cases. I also struggled with deciding whether media should live inside the AMPPS folders for simplicity, or outside for better organization and security.</w:t>
+        <w:t>After the database was populated, I moved on to the PHP application. At this point I ran into repeated issues where the gallery would load titles and descriptions but not actually show images or videos. The root causes were usually incorrect relative paths, mismatches between what the database thought the paths were and where the files actually lived, or small configuration details in AMPPS. Videos in particular were stubborn, and I had periods where none of them displayed correctly at all.</w:t>
+      </w:r>
+    </w:p>
+    <w:p>
+      <w:pPr>
+        <w:rPr>
+          <w:rFonts w:eastAsiaTheme="majorEastAsia" w:cstheme="majorBidi"/>
+          <w:color w:val="000000"/>
+          <w:sz w:val="24"/>
+          <w:szCs w:val="24"/>
+        </w:rPr>
+      </w:pPr>
+      <w:r>
+        <w:rPr>
+          <w:rFonts w:eastAsiaTheme="majorEastAsia" w:cstheme="majorBidi"/>
+          <w:color w:val="000000"/>
+          <w:sz w:val="24"/>
+          <w:szCs w:val="24"/>
+        </w:rPr>
+        <w:t>Another background problem throughout this process was file storage and version control. Large media files are not friendly to GitHub, so I had to be careful about what I actually committed. This complicated development because I had to manage media folders outside of the main project in some cases. I also struggled with deciding whether media should live inside the AMPPS folders for simplicity, or outside for better organization and security.</w:t>
       </w:r>
     </w:p>
     <w:p>
@@ -1605,86 +1132,26 @@
           <w:sz w:val="24"/>
           <w:szCs w:val="24"/>
         </w:rPr>
-        <w:t xml:space="preserve">On the positive side, I ended up with a normalized MySQL schema that can represent photos, videos, tags, and collections in a clean and consistent way. I wrote scripts to create the tables and </w:t>
-      </w:r>
-      <w:proofErr w:type="gramStart"/>
-      <w:r>
-        <w:rPr>
-          <w:rFonts w:eastAsiaTheme="majorEastAsia" w:cstheme="majorBidi"/>
-          <w:color w:val="000000"/>
-          <w:sz w:val="24"/>
-          <w:szCs w:val="24"/>
-        </w:rPr>
-        <w:t>load</w:t>
-      </w:r>
-      <w:proofErr w:type="gramEnd"/>
-      <w:r>
-        <w:rPr>
-          <w:rFonts w:eastAsiaTheme="majorEastAsia" w:cstheme="majorBidi"/>
-          <w:color w:val="000000"/>
-          <w:sz w:val="24"/>
-          <w:szCs w:val="24"/>
-        </w:rPr>
-        <w:t xml:space="preserve"> them with a realistic set of sample data. I produced at least ten data analysis questions that show how the schema can be used to learn about the photo library. I also created a MongoDB version of the data model and a basic PHP application that can </w:t>
-      </w:r>
-      <w:proofErr w:type="gramStart"/>
-      <w:r>
-        <w:rPr>
-          <w:rFonts w:eastAsiaTheme="majorEastAsia" w:cstheme="majorBidi"/>
-          <w:color w:val="000000"/>
-          <w:sz w:val="24"/>
-          <w:szCs w:val="24"/>
-        </w:rPr>
-        <w:t>read</w:t>
-      </w:r>
-      <w:proofErr w:type="gramEnd"/>
-      <w:r>
-        <w:rPr>
-          <w:rFonts w:eastAsiaTheme="majorEastAsia" w:cstheme="majorBidi"/>
-          <w:color w:val="000000"/>
-          <w:sz w:val="24"/>
-          <w:szCs w:val="24"/>
-        </w:rPr>
-        <w:t xml:space="preserve"> from the MySQL database and display some media.</w:t>
-      </w:r>
-    </w:p>
-    <w:p>
-      <w:pPr>
-        <w:rPr>
-          <w:rFonts w:eastAsiaTheme="majorEastAsia" w:cstheme="majorBidi"/>
-          <w:color w:val="000000"/>
-          <w:sz w:val="24"/>
-          <w:szCs w:val="24"/>
-        </w:rPr>
-      </w:pPr>
-      <w:r>
-        <w:rPr>
-          <w:rFonts w:eastAsiaTheme="majorEastAsia" w:cstheme="majorBidi"/>
-          <w:color w:val="000000"/>
-          <w:sz w:val="24"/>
-          <w:szCs w:val="24"/>
-        </w:rPr>
-        <w:t xml:space="preserve">On the negative side, the ingestion process from SD card to database is still almost entirely manual. There is an uncomfortable amount of manual metadata entry and script tweaking required whenever new media is added. The application layer feels more like a proof-of-concept than an application that someone would use every day. The MongoDB design is more of a direct translation of the relational model than a design that really takes advantage of MongoDB’s strengths. In its current form, if my dad simply keeps his media in Lightroom and on a hard drive, his life is </w:t>
-      </w:r>
-      <w:proofErr w:type="gramStart"/>
-      <w:r>
-        <w:rPr>
-          <w:rFonts w:eastAsiaTheme="majorEastAsia" w:cstheme="majorBidi"/>
-          <w:color w:val="000000"/>
-          <w:sz w:val="24"/>
-          <w:szCs w:val="24"/>
-        </w:rPr>
-        <w:t>actually simpler</w:t>
-      </w:r>
-      <w:proofErr w:type="gramEnd"/>
-      <w:r>
-        <w:rPr>
-          <w:rFonts w:eastAsiaTheme="majorEastAsia" w:cstheme="majorBidi"/>
-          <w:color w:val="000000"/>
-          <w:sz w:val="24"/>
-          <w:szCs w:val="24"/>
-        </w:rPr>
-        <w:t xml:space="preserve"> than using this system.</w:t>
+        <w:t>On the positive side, I ended up with a normalized MySQL schema that can represent photos, videos, tags, and collections in a clean and consistent way. I wrote scripts to create the tables and load them with a realistic set of sample data. I produced at least ten data analysis questions that show how the schema can be used to learn about the photo library. I also created a MongoDB version of the data model and a basic PHP application that can read from the MySQL database and display some media.</w:t>
+      </w:r>
+    </w:p>
+    <w:p>
+      <w:pPr>
+        <w:rPr>
+          <w:rFonts w:eastAsiaTheme="majorEastAsia" w:cstheme="majorBidi"/>
+          <w:color w:val="000000"/>
+          <w:sz w:val="24"/>
+          <w:szCs w:val="24"/>
+        </w:rPr>
+      </w:pPr>
+      <w:r>
+        <w:rPr>
+          <w:rFonts w:eastAsiaTheme="majorEastAsia" w:cstheme="majorBidi"/>
+          <w:color w:val="000000"/>
+          <w:sz w:val="24"/>
+          <w:szCs w:val="24"/>
+        </w:rPr>
+        <w:t>On the negative side, the ingestion process from SD card to database is still almost entirely manual. There is an uncomfortable amount of manual metadata entry and script tweaking required whenever new media is added. The application layer feels more like a proof-of-concept than an application that someone would use every day. The MongoDB design is more of a direct translation of the relational model than a design that really takes advantage of MongoDB’s strengths. In its current form, if my dad simply keeps his media in Lightroom and on a hard drive, his life is actually simpler than using this system.</w:t>
       </w:r>
     </w:p>
     <w:p>
@@ -1704,27 +1171,7 @@
           <w:szCs w:val="24"/>
         </w:rPr>
         <w:lastRenderedPageBreak/>
-        <w:t xml:space="preserve">To say this is a completed application would be overselling </w:t>
-      </w:r>
-      <w:proofErr w:type="gramStart"/>
-      <w:r>
-        <w:rPr>
-          <w:rFonts w:eastAsiaTheme="majorEastAsia" w:cstheme="majorBidi"/>
-          <w:color w:val="000000"/>
-          <w:sz w:val="24"/>
-          <w:szCs w:val="24"/>
-        </w:rPr>
-        <w:t>it, and</w:t>
-      </w:r>
-      <w:proofErr w:type="gramEnd"/>
-      <w:r>
-        <w:rPr>
-          <w:rFonts w:eastAsiaTheme="majorEastAsia" w:cstheme="majorBidi"/>
-          <w:color w:val="000000"/>
-          <w:sz w:val="24"/>
-          <w:szCs w:val="24"/>
-        </w:rPr>
-        <w:t xml:space="preserve"> even calling it a prototype is generous. It works enough to show proof of concept and to satisfy academic requirements, but it is not yet a practical replacement for his current workflow.</w:t>
+        <w:t>To say this is a completed application would be overselling it, and even calling it a prototype is generous. It works enough to show proof of concept and to satisfy academic requirements, but it is not yet a practical replacement for his current workflow.</w:t>
       </w:r>
     </w:p>
     <w:p>
@@ -1755,144 +1202,33 @@
           <w:szCs w:val="24"/>
         </w:rPr>
       </w:pPr>
-      <w:proofErr w:type="gramStart"/>
-      <w:r>
-        <w:rPr>
-          <w:rFonts w:eastAsiaTheme="majorEastAsia" w:cstheme="majorBidi"/>
-          <w:color w:val="000000"/>
-          <w:sz w:val="24"/>
-          <w:szCs w:val="24"/>
-        </w:rPr>
-        <w:t>At the moment</w:t>
-      </w:r>
-      <w:proofErr w:type="gramEnd"/>
-      <w:r>
-        <w:rPr>
-          <w:rFonts w:eastAsiaTheme="majorEastAsia" w:cstheme="majorBidi"/>
-          <w:color w:val="000000"/>
-          <w:sz w:val="24"/>
-          <w:szCs w:val="24"/>
-        </w:rPr>
-        <w:t xml:space="preserve"> I am honestly burnt out on this project. While I am writing this retrospective, I do not want to see any of </w:t>
-      </w:r>
-      <w:proofErr w:type="gramStart"/>
-      <w:r>
-        <w:rPr>
-          <w:rFonts w:eastAsiaTheme="majorEastAsia" w:cstheme="majorBidi"/>
-          <w:color w:val="000000"/>
-          <w:sz w:val="24"/>
-          <w:szCs w:val="24"/>
-        </w:rPr>
-        <w:t>the ingestion</w:t>
-      </w:r>
-      <w:proofErr w:type="gramEnd"/>
-      <w:r>
-        <w:rPr>
-          <w:rFonts w:eastAsiaTheme="majorEastAsia" w:cstheme="majorBidi"/>
-          <w:color w:val="000000"/>
-          <w:sz w:val="24"/>
-          <w:szCs w:val="24"/>
-        </w:rPr>
-        <w:t xml:space="preserve"> scripts or PHP pages again. However, I also recognize that there </w:t>
-      </w:r>
-      <w:proofErr w:type="gramStart"/>
-      <w:r>
-        <w:rPr>
-          <w:rFonts w:eastAsiaTheme="majorEastAsia" w:cstheme="majorBidi"/>
-          <w:color w:val="000000"/>
-          <w:sz w:val="24"/>
-          <w:szCs w:val="24"/>
-        </w:rPr>
-        <w:t>is</w:t>
-      </w:r>
-      <w:proofErr w:type="gramEnd"/>
-      <w:r>
-        <w:rPr>
-          <w:rFonts w:eastAsiaTheme="majorEastAsia" w:cstheme="majorBidi"/>
-          <w:color w:val="000000"/>
-          <w:sz w:val="24"/>
-          <w:szCs w:val="24"/>
-        </w:rPr>
-        <w:t xml:space="preserve"> a lot of useful </w:t>
-      </w:r>
-      <w:proofErr w:type="gramStart"/>
-      <w:r>
-        <w:rPr>
-          <w:rFonts w:eastAsiaTheme="majorEastAsia" w:cstheme="majorBidi"/>
-          <w:color w:val="000000"/>
-          <w:sz w:val="24"/>
-          <w:szCs w:val="24"/>
-        </w:rPr>
-        <w:t>foundation</w:t>
-      </w:r>
-      <w:proofErr w:type="gramEnd"/>
-      <w:r>
-        <w:rPr>
-          <w:rFonts w:eastAsiaTheme="majorEastAsia" w:cstheme="majorBidi"/>
-          <w:color w:val="000000"/>
-          <w:sz w:val="24"/>
-          <w:szCs w:val="24"/>
-        </w:rPr>
-        <w:t xml:space="preserve"> here. The current version can serve as a blueprint for a future rebuild rather than something I keep trying to patch up.</w:t>
-      </w:r>
-    </w:p>
-    <w:p>
-      <w:pPr>
-        <w:rPr>
-          <w:rFonts w:eastAsiaTheme="majorEastAsia" w:cstheme="majorBidi"/>
-          <w:color w:val="000000"/>
-          <w:sz w:val="24"/>
-          <w:szCs w:val="24"/>
-        </w:rPr>
-      </w:pPr>
-      <w:r>
-        <w:rPr>
-          <w:rFonts w:eastAsiaTheme="majorEastAsia" w:cstheme="majorBidi"/>
-          <w:color w:val="000000"/>
-          <w:sz w:val="24"/>
-          <w:szCs w:val="24"/>
-        </w:rPr>
-        <w:t xml:space="preserve">When I eventually revisit this project, I plan to treat </w:t>
-      </w:r>
-      <w:proofErr w:type="gramStart"/>
-      <w:r>
-        <w:rPr>
-          <w:rFonts w:eastAsiaTheme="majorEastAsia" w:cstheme="majorBidi"/>
-          <w:color w:val="000000"/>
-          <w:sz w:val="24"/>
-          <w:szCs w:val="24"/>
-        </w:rPr>
-        <w:t>all of</w:t>
-      </w:r>
-      <w:proofErr w:type="gramEnd"/>
-      <w:r>
-        <w:rPr>
-          <w:rFonts w:eastAsiaTheme="majorEastAsia" w:cstheme="majorBidi"/>
-          <w:color w:val="000000"/>
-          <w:sz w:val="24"/>
-          <w:szCs w:val="24"/>
-        </w:rPr>
-        <w:t xml:space="preserve"> the work so far as a prototype and start fresh with a more deliberate plan. In hindsight, it would have been better to build one piece at a time to completion instead of trying to juggle schema design, data ingestion, MongoDB conversion, and the application layer all at once. Right </w:t>
-      </w:r>
-      <w:proofErr w:type="gramStart"/>
-      <w:r>
-        <w:rPr>
-          <w:rFonts w:eastAsiaTheme="majorEastAsia" w:cstheme="majorBidi"/>
-          <w:color w:val="000000"/>
-          <w:sz w:val="24"/>
-          <w:szCs w:val="24"/>
-        </w:rPr>
-        <w:t>now</w:t>
-      </w:r>
-      <w:proofErr w:type="gramEnd"/>
-      <w:r>
-        <w:rPr>
-          <w:rFonts w:eastAsiaTheme="majorEastAsia" w:cstheme="majorBidi"/>
-          <w:color w:val="000000"/>
-          <w:sz w:val="24"/>
-          <w:szCs w:val="24"/>
-        </w:rPr>
-        <w:t xml:space="preserve"> it feels like the project is held together with duct tape, not like a cohesive, well-structured system.</w:t>
+      <w:r>
+        <w:rPr>
+          <w:rFonts w:eastAsiaTheme="majorEastAsia" w:cstheme="majorBidi"/>
+          <w:color w:val="000000"/>
+          <w:sz w:val="24"/>
+          <w:szCs w:val="24"/>
+        </w:rPr>
+        <w:t>At the moment I am honestly burnt out on this project. While I am writing this retrospective, I do not want to see any of the ingestion scripts or PHP pages again. However, I also recognize that there is a lot of useful foundation here. The current version can serve as a blueprint for a future rebuild rather than something I keep trying to patch up.</w:t>
+      </w:r>
+    </w:p>
+    <w:p>
+      <w:pPr>
+        <w:rPr>
+          <w:rFonts w:eastAsiaTheme="majorEastAsia" w:cstheme="majorBidi"/>
+          <w:color w:val="000000"/>
+          <w:sz w:val="24"/>
+          <w:szCs w:val="24"/>
+        </w:rPr>
+      </w:pPr>
+      <w:r>
+        <w:rPr>
+          <w:rFonts w:eastAsiaTheme="majorEastAsia" w:cstheme="majorBidi"/>
+          <w:color w:val="000000"/>
+          <w:sz w:val="24"/>
+          <w:szCs w:val="24"/>
+        </w:rPr>
+        <w:t>When I eventually revisit this project, I plan to treat all of the work so far as a prototype and start fresh with a more deliberate plan. In hindsight, it would have been better to build one piece at a time to completion instead of trying to juggle schema design, data ingestion, MongoDB conversion, and the application layer all at once. Right now it feels like the project is held together with duct tape, not like a cohesive, well-structured system.</w:t>
       </w:r>
     </w:p>
     <w:p>
@@ -1987,66 +1323,26 @@
           <w:sz w:val="24"/>
           <w:szCs w:val="24"/>
         </w:rPr>
-        <w:t xml:space="preserve">- When he is done, he triggers an export that sends full-resolution, </w:t>
-      </w:r>
-      <w:proofErr w:type="spellStart"/>
-      <w:r>
-        <w:rPr>
-          <w:rFonts w:eastAsiaTheme="majorEastAsia" w:cstheme="majorBidi"/>
-          <w:color w:val="000000"/>
-          <w:sz w:val="24"/>
-          <w:szCs w:val="24"/>
-        </w:rPr>
-        <w:t>logoless</w:t>
-      </w:r>
-      <w:proofErr w:type="spellEnd"/>
-      <w:r>
-        <w:rPr>
-          <w:rFonts w:eastAsiaTheme="majorEastAsia" w:cstheme="majorBidi"/>
-          <w:color w:val="000000"/>
-          <w:sz w:val="24"/>
-          <w:szCs w:val="24"/>
-        </w:rPr>
-        <w:t xml:space="preserve"> images and videos into one set of folders and resized, watermarked display copies into another.</w:t>
-      </w:r>
-    </w:p>
-    <w:p>
-      <w:pPr>
-        <w:rPr>
-          <w:rFonts w:eastAsiaTheme="majorEastAsia" w:cstheme="majorBidi"/>
-          <w:color w:val="000000"/>
-          <w:sz w:val="24"/>
-          <w:szCs w:val="24"/>
-        </w:rPr>
-      </w:pPr>
-      <w:r>
-        <w:rPr>
-          <w:rFonts w:eastAsiaTheme="majorEastAsia" w:cstheme="majorBidi"/>
-          <w:color w:val="000000"/>
-          <w:sz w:val="24"/>
-          <w:szCs w:val="24"/>
-        </w:rPr>
-        <w:t xml:space="preserve">- A program then automatically scans those folders, uses </w:t>
-      </w:r>
-      <w:proofErr w:type="spellStart"/>
-      <w:r>
-        <w:rPr>
-          <w:rFonts w:eastAsiaTheme="majorEastAsia" w:cstheme="majorBidi"/>
-          <w:color w:val="000000"/>
-          <w:sz w:val="24"/>
-          <w:szCs w:val="24"/>
-        </w:rPr>
-        <w:t>ExifTool</w:t>
-      </w:r>
-      <w:proofErr w:type="spellEnd"/>
-      <w:r>
-        <w:rPr>
-          <w:rFonts w:eastAsiaTheme="majorEastAsia" w:cstheme="majorBidi"/>
-          <w:color w:val="000000"/>
-          <w:sz w:val="24"/>
-          <w:szCs w:val="24"/>
-        </w:rPr>
-        <w:t xml:space="preserve"> or Lightroom exports to pull metadata, and inserts or updates records in the database.</w:t>
+        <w:t>- When he is done, he triggers an export that sends full-resolution, logoless images and videos into one set of folders and resized, watermarked display copies into another.</w:t>
+      </w:r>
+    </w:p>
+    <w:p>
+      <w:pPr>
+        <w:rPr>
+          <w:rFonts w:eastAsiaTheme="majorEastAsia" w:cstheme="majorBidi"/>
+          <w:color w:val="000000"/>
+          <w:sz w:val="24"/>
+          <w:szCs w:val="24"/>
+        </w:rPr>
+      </w:pPr>
+      <w:r>
+        <w:rPr>
+          <w:rFonts w:eastAsiaTheme="majorEastAsia" w:cstheme="majorBidi"/>
+          <w:color w:val="000000"/>
+          <w:sz w:val="24"/>
+          <w:szCs w:val="24"/>
+        </w:rPr>
+        <w:t>- A program then automatically scans those folders, uses ExifTool or Lightroom exports to pull metadata, and inserts or updates records in the database.</w:t>
       </w:r>
     </w:p>
     <w:p>
@@ -2104,223 +1400,83 @@
           <w:szCs w:val="24"/>
         </w:rPr>
         <w:lastRenderedPageBreak/>
-        <w:t xml:space="preserve">Until something like that exists, this system will always feel more tedious than simply dumping files on a hard drive. Automating ingestion would address the problem of missing metadata, reduce manual effort, and make the database </w:t>
-      </w:r>
-      <w:proofErr w:type="gramStart"/>
-      <w:r>
-        <w:rPr>
-          <w:rFonts w:eastAsiaTheme="majorEastAsia" w:cstheme="majorBidi"/>
-          <w:color w:val="000000"/>
-          <w:sz w:val="24"/>
-          <w:szCs w:val="24"/>
-        </w:rPr>
-        <w:t>actually worth</w:t>
-      </w:r>
-      <w:proofErr w:type="gramEnd"/>
-      <w:r>
-        <w:rPr>
-          <w:rFonts w:eastAsiaTheme="majorEastAsia" w:cstheme="majorBidi"/>
-          <w:color w:val="000000"/>
-          <w:sz w:val="24"/>
-          <w:szCs w:val="24"/>
-        </w:rPr>
-        <w:t xml:space="preserve"> using.</w:t>
-      </w:r>
-    </w:p>
-    <w:p>
-      <w:pPr>
-        <w:rPr>
-          <w:rFonts w:eastAsiaTheme="majorEastAsia" w:cstheme="majorBidi"/>
-          <w:color w:val="000000"/>
-          <w:sz w:val="24"/>
-          <w:szCs w:val="24"/>
-        </w:rPr>
-      </w:pPr>
-      <w:r>
-        <w:rPr>
-          <w:rFonts w:eastAsiaTheme="majorEastAsia" w:cstheme="majorBidi"/>
-          <w:color w:val="000000"/>
-          <w:sz w:val="24"/>
-          <w:szCs w:val="24"/>
-        </w:rPr>
-        <w:t xml:space="preserve">If I redesign the schema in the future, I also want to expand it to better reflect how we </w:t>
-      </w:r>
-      <w:proofErr w:type="gramStart"/>
-      <w:r>
-        <w:rPr>
-          <w:rFonts w:eastAsiaTheme="majorEastAsia" w:cstheme="majorBidi"/>
-          <w:color w:val="000000"/>
-          <w:sz w:val="24"/>
-          <w:szCs w:val="24"/>
-        </w:rPr>
-        <w:t>actually work</w:t>
-      </w:r>
-      <w:proofErr w:type="gramEnd"/>
-      <w:r>
-        <w:rPr>
-          <w:rFonts w:eastAsiaTheme="majorEastAsia" w:cstheme="majorBidi"/>
-          <w:color w:val="000000"/>
-          <w:sz w:val="24"/>
-          <w:szCs w:val="24"/>
-        </w:rPr>
-        <w:t xml:space="preserve"> with files. I would explicitly track three physical versions of each media item: the raw file straight from the camera, the edited </w:t>
-      </w:r>
-      <w:proofErr w:type="gramStart"/>
-      <w:r>
-        <w:rPr>
-          <w:rFonts w:eastAsiaTheme="majorEastAsia" w:cstheme="majorBidi"/>
-          <w:color w:val="000000"/>
-          <w:sz w:val="24"/>
-          <w:szCs w:val="24"/>
-        </w:rPr>
-        <w:t>full-resolution</w:t>
-      </w:r>
-      <w:proofErr w:type="gramEnd"/>
-      <w:r>
-        <w:rPr>
-          <w:rFonts w:eastAsiaTheme="majorEastAsia" w:cstheme="majorBidi"/>
-          <w:color w:val="000000"/>
-          <w:sz w:val="24"/>
-          <w:szCs w:val="24"/>
-        </w:rPr>
-        <w:t xml:space="preserve"> </w:t>
-      </w:r>
-      <w:proofErr w:type="spellStart"/>
-      <w:r>
-        <w:rPr>
-          <w:rFonts w:eastAsiaTheme="majorEastAsia" w:cstheme="majorBidi"/>
-          <w:color w:val="000000"/>
-          <w:sz w:val="24"/>
-          <w:szCs w:val="24"/>
-        </w:rPr>
-        <w:t>logoless</w:t>
-      </w:r>
-      <w:proofErr w:type="spellEnd"/>
-      <w:r>
-        <w:rPr>
-          <w:rFonts w:eastAsiaTheme="majorEastAsia" w:cstheme="majorBidi"/>
-          <w:color w:val="000000"/>
-          <w:sz w:val="24"/>
-          <w:szCs w:val="24"/>
-        </w:rPr>
-        <w:t xml:space="preserve"> file, and the resized, watermarked display file. That means three separate file paths but a single logical media record. I would also like to add more technical attributes where they make sense, and separate technical metadata from curatorial metadata such as tags, narratives, and publish status.</w:t>
-      </w:r>
-    </w:p>
-    <w:p>
-      <w:pPr>
-        <w:rPr>
-          <w:rFonts w:eastAsiaTheme="majorEastAsia" w:cstheme="majorBidi"/>
-          <w:color w:val="000000"/>
-          <w:sz w:val="24"/>
-          <w:szCs w:val="24"/>
-        </w:rPr>
-      </w:pPr>
-      <w:r>
-        <w:rPr>
-          <w:rFonts w:eastAsiaTheme="majorEastAsia" w:cstheme="majorBidi"/>
-          <w:color w:val="000000"/>
-          <w:sz w:val="24"/>
-          <w:szCs w:val="24"/>
-        </w:rPr>
-        <w:t xml:space="preserve">I also want the system to do more of the organizational work automatically. During ingestion, the program could infer tags based on EXIF location data, folder names, or even file naming conventions. It could suggest or automatically create collections when it notices sets of photos taken in the same place </w:t>
-      </w:r>
-      <w:proofErr w:type="gramStart"/>
-      <w:r>
-        <w:rPr>
-          <w:rFonts w:eastAsiaTheme="majorEastAsia" w:cstheme="majorBidi"/>
-          <w:color w:val="000000"/>
-          <w:sz w:val="24"/>
-          <w:szCs w:val="24"/>
-        </w:rPr>
-        <w:t>and</w:t>
-      </w:r>
-      <w:proofErr w:type="gramEnd"/>
-      <w:r>
-        <w:rPr>
-          <w:rFonts w:eastAsiaTheme="majorEastAsia" w:cstheme="majorBidi"/>
-          <w:color w:val="000000"/>
-          <w:sz w:val="24"/>
-          <w:szCs w:val="24"/>
-        </w:rPr>
-        <w:t xml:space="preserve"> time. On the front end, my dad should be able to easily adjust tags, add notes, and move items between collections without touching SQL. Over time, the site could evolve into something more like a blog, where he can write posts about shoots, feature collections of photos, and eventually list certain media for sale with attached pricing and licensing information.</w:t>
-      </w:r>
-    </w:p>
-    <w:p>
-      <w:pPr>
-        <w:rPr>
-          <w:rFonts w:eastAsiaTheme="majorEastAsia" w:cstheme="majorBidi"/>
-          <w:color w:val="000000"/>
-          <w:sz w:val="24"/>
-          <w:szCs w:val="24"/>
-        </w:rPr>
-      </w:pPr>
-      <w:r>
-        <w:rPr>
-          <w:rFonts w:eastAsiaTheme="majorEastAsia" w:cstheme="majorBidi"/>
-          <w:color w:val="000000"/>
-          <w:sz w:val="24"/>
-          <w:szCs w:val="24"/>
-        </w:rPr>
-        <w:t xml:space="preserve">The MongoDB side deserves a real redesign as well. Rather than simply mirroring the relational schema, I would like to store each media item as a single document with embedded technical metadata, arrays of tag names, and embedded references to collections with positions. Collections themselves could be separate documents with their own descriptive fields. This would take better advantage of MongoDB’s strengths, reduce the need for </w:t>
-      </w:r>
-      <w:proofErr w:type="gramStart"/>
-      <w:r>
-        <w:rPr>
-          <w:rFonts w:eastAsiaTheme="majorEastAsia" w:cstheme="majorBidi"/>
-          <w:color w:val="000000"/>
-          <w:sz w:val="24"/>
-          <w:szCs w:val="24"/>
-        </w:rPr>
-        <w:t>joins</w:t>
-      </w:r>
-      <w:proofErr w:type="gramEnd"/>
-      <w:r>
-        <w:rPr>
-          <w:rFonts w:eastAsiaTheme="majorEastAsia" w:cstheme="majorBidi"/>
-          <w:color w:val="000000"/>
-          <w:sz w:val="24"/>
-          <w:szCs w:val="24"/>
-        </w:rPr>
-        <w:t>, and align more naturally with the variable nature of media metadata.</w:t>
-      </w:r>
-    </w:p>
-    <w:p>
-      <w:pPr>
-        <w:rPr>
-          <w:rFonts w:eastAsiaTheme="majorEastAsia" w:cstheme="majorBidi"/>
-          <w:color w:val="000000"/>
-          <w:sz w:val="24"/>
-          <w:szCs w:val="24"/>
-        </w:rPr>
-      </w:pPr>
-      <w:r>
-        <w:rPr>
-          <w:rFonts w:eastAsiaTheme="majorEastAsia" w:cstheme="majorBidi"/>
-          <w:color w:val="000000"/>
-          <w:sz w:val="24"/>
-          <w:szCs w:val="24"/>
-        </w:rPr>
-        <w:t xml:space="preserve">Another area that needs attention is storage planning. I need to decide where raw files, full-resolution edited versions, and display files will live on the system. Ideally, the heavy media would be stored on a dedicated drive or NAS outside the web </w:t>
-      </w:r>
-      <w:proofErr w:type="gramStart"/>
-      <w:r>
-        <w:rPr>
-          <w:rFonts w:eastAsiaTheme="majorEastAsia" w:cstheme="majorBidi"/>
-          <w:color w:val="000000"/>
-          <w:sz w:val="24"/>
-          <w:szCs w:val="24"/>
-        </w:rPr>
-        <w:t>root</w:t>
-      </w:r>
-      <w:proofErr w:type="gramEnd"/>
-      <w:r>
-        <w:rPr>
-          <w:rFonts w:eastAsiaTheme="majorEastAsia" w:cstheme="majorBidi"/>
-          <w:color w:val="000000"/>
-          <w:sz w:val="24"/>
-          <w:szCs w:val="24"/>
-        </w:rPr>
-        <w:t>, with only the display versions accessible directly by the web server. The Git repository should contain only the code, schema, and small sample images. This would improve security, make backups more manageable, and avoid the constant friction I ran into with large files in version control.</w:t>
+        <w:t>Until something like that exists, this system will always feel more tedious than simply dumping files on a hard drive. Automating ingestion would address the problem of missing metadata, reduce manual effort, and make the database actually worth using.</w:t>
+      </w:r>
+    </w:p>
+    <w:p>
+      <w:pPr>
+        <w:rPr>
+          <w:rFonts w:eastAsiaTheme="majorEastAsia" w:cstheme="majorBidi"/>
+          <w:color w:val="000000"/>
+          <w:sz w:val="24"/>
+          <w:szCs w:val="24"/>
+        </w:rPr>
+      </w:pPr>
+      <w:r>
+        <w:rPr>
+          <w:rFonts w:eastAsiaTheme="majorEastAsia" w:cstheme="majorBidi"/>
+          <w:color w:val="000000"/>
+          <w:sz w:val="24"/>
+          <w:szCs w:val="24"/>
+        </w:rPr>
+        <w:t>If I redesign the schema in the future, I also want to expand it to better reflect how we actually work with files. I would explicitly track three physical versions of each media item: the raw file straight from the camera, the edited full-resolution logoless file, and the resized, watermarked display file. That means three separate file paths but a single logical media record. I would also like to add more technical attributes where they make sense, and separate technical metadata from curatorial metadata such as tags, narratives, and publish status.</w:t>
+      </w:r>
+    </w:p>
+    <w:p>
+      <w:pPr>
+        <w:rPr>
+          <w:rFonts w:eastAsiaTheme="majorEastAsia" w:cstheme="majorBidi"/>
+          <w:color w:val="000000"/>
+          <w:sz w:val="24"/>
+          <w:szCs w:val="24"/>
+        </w:rPr>
+      </w:pPr>
+      <w:r>
+        <w:rPr>
+          <w:rFonts w:eastAsiaTheme="majorEastAsia" w:cstheme="majorBidi"/>
+          <w:color w:val="000000"/>
+          <w:sz w:val="24"/>
+          <w:szCs w:val="24"/>
+        </w:rPr>
+        <w:t>I also want the system to do more of the organizational work automatically. During ingestion, the program could infer tags based on EXIF location data, folder names, or even file naming conventions. It could suggest or automatically create collections when it notices sets of photos taken in the same place and time. On the front end, my dad should be able to easily adjust tags, add notes, and move items between collections without touching SQL. Over time, the site could evolve into something more like a blog, where he can write posts about shoots, feature collections of photos, and eventually list certain media for sale with attached pricing and licensing information.</w:t>
+      </w:r>
+    </w:p>
+    <w:p>
+      <w:pPr>
+        <w:rPr>
+          <w:rFonts w:eastAsiaTheme="majorEastAsia" w:cstheme="majorBidi"/>
+          <w:color w:val="000000"/>
+          <w:sz w:val="24"/>
+          <w:szCs w:val="24"/>
+        </w:rPr>
+      </w:pPr>
+      <w:r>
+        <w:rPr>
+          <w:rFonts w:eastAsiaTheme="majorEastAsia" w:cstheme="majorBidi"/>
+          <w:color w:val="000000"/>
+          <w:sz w:val="24"/>
+          <w:szCs w:val="24"/>
+        </w:rPr>
+        <w:t>The MongoDB side deserves a real redesign as well. Rather than simply mirroring the relational schema, I would like to store each media item as a single document with embedded technical metadata, arrays of tag names, and embedded references to collections with positions. Collections themselves could be separate documents with their own descriptive fields. This would take better advantage of MongoDB’s strengths, reduce the need for joins, and align more naturally with the variable nature of media metadata.</w:t>
+      </w:r>
+    </w:p>
+    <w:p>
+      <w:pPr>
+        <w:rPr>
+          <w:rFonts w:eastAsiaTheme="majorEastAsia" w:cstheme="majorBidi"/>
+          <w:color w:val="000000"/>
+          <w:sz w:val="24"/>
+          <w:szCs w:val="24"/>
+        </w:rPr>
+      </w:pPr>
+      <w:r>
+        <w:rPr>
+          <w:rFonts w:eastAsiaTheme="majorEastAsia" w:cstheme="majorBidi"/>
+          <w:color w:val="000000"/>
+          <w:sz w:val="24"/>
+          <w:szCs w:val="24"/>
+        </w:rPr>
+        <w:t>Another area that needs attention is storage planning. I need to decide where raw files, full-resolution edited versions, and display files will live on the system. Ideally, the heavy media would be stored on a dedicated drive or NAS outside the web root, with only the display versions accessible directly by the web server. The Git repository should contain only the code, schema, and small sample images. This would improve security, make backups more manageable, and avoid the constant friction I ran into with large files in version control.</w:t>
       </w:r>
     </w:p>
     <w:p>

</xml_diff>